<commit_message>
specs updated to 3.3.1 MS3
</commit_message>
<xml_diff>
--- a/MS3/FinalProject_MS3.docx
+++ b/MS3/FinalProject_MS3.docx
@@ -1,6 +1,6 @@
 
 <file path=word/document.xml><?xml version="1.0" encoding="utf-8"?>
-<w:document xmlns:wpc="http://schemas.microsoft.com/office/word/2010/wordprocessingCanvas" xmlns:cx="http://schemas.microsoft.com/office/drawing/2014/chartex" xmlns:cx1="http://schemas.microsoft.com/office/drawing/2015/9/8/chartex" xmlns:mc="http://schemas.openxmlformats.org/markup-compatibility/2006" xmlns:o="urn:schemas-microsoft-com:office:office" xmlns:r="http://schemas.openxmlformats.org/officeDocument/2006/relationships" xmlns:m="http://schemas.openxmlformats.org/officeDocument/2006/math" xmlns:v="urn:schemas-microsoft-com:vml" xmlns:wp14="http://schemas.microsoft.com/office/word/2010/wordprocessingDrawing" xmlns:wp="http://schemas.openxmlformats.org/drawingml/2006/wordprocessingDrawing" xmlns:w10="urn:schemas-microsoft-com:office:word" xmlns:w="http://schemas.openxmlformats.org/wordprocessingml/2006/main" xmlns:w14="http://schemas.microsoft.com/office/word/2010/wordml" xmlns:w15="http://schemas.microsoft.com/office/word/2012/wordml" xmlns:w16se="http://schemas.microsoft.com/office/word/2015/wordml/symex" xmlns:wpg="http://schemas.microsoft.com/office/word/2010/wordprocessingGroup" xmlns:wpi="http://schemas.microsoft.com/office/word/2010/wordprocessingInk" xmlns:wne="http://schemas.microsoft.com/office/word/2006/wordml" xmlns:wps="http://schemas.microsoft.com/office/word/2010/wordprocessingShape" mc:Ignorable="w14 w15 w16se wp14">
+<w:document xmlns:wpc="http://schemas.microsoft.com/office/word/2010/wordprocessingCanvas" xmlns:mc="http://schemas.openxmlformats.org/markup-compatibility/2006" xmlns:o="urn:schemas-microsoft-com:office:office" xmlns:r="http://schemas.openxmlformats.org/officeDocument/2006/relationships" xmlns:m="http://schemas.openxmlformats.org/officeDocument/2006/math" xmlns:v="urn:schemas-microsoft-com:vml" xmlns:wp14="http://schemas.microsoft.com/office/word/2010/wordprocessingDrawing" xmlns:wp="http://schemas.openxmlformats.org/drawingml/2006/wordprocessingDrawing" xmlns:w10="urn:schemas-microsoft-com:office:word" xmlns:w="http://schemas.openxmlformats.org/wordprocessingml/2006/main" xmlns:w14="http://schemas.microsoft.com/office/word/2010/wordml" xmlns:w15="http://schemas.microsoft.com/office/word/2012/wordml" xmlns:wpg="http://schemas.microsoft.com/office/word/2010/wordprocessingGroup" xmlns:wpi="http://schemas.microsoft.com/office/word/2010/wordprocessingInk" xmlns:wne="http://schemas.microsoft.com/office/word/2006/wordml" xmlns:wps="http://schemas.microsoft.com/office/word/2010/wordprocessingShape" mc:Ignorable="w14 w15 wp14">
   <w:body>
     <w:p>
       <w:pPr>
@@ -83,6 +83,9 @@
       </w:r>
       <w:r>
         <w:t>3</w:t>
+      </w:r>
+      <w:r>
+        <w:t>.1</w:t>
       </w:r>
     </w:p>
     <w:p>
@@ -1140,8 +1143,6 @@
           <w:lang w:eastAsia="en-CA"/>
         </w:rPr>
       </w:pPr>
-      <w:bookmarkStart w:id="0" w:name="_GoBack"/>
-      <w:bookmarkEnd w:id="0"/>
       <w:r>
         <w:rPr>
           <w:rFonts w:ascii="Arial" w:eastAsia="Times New Roman" w:hAnsi="Arial" w:cs="Arial"/>
@@ -2898,30 +2899,10 @@
           <w:rFonts w:ascii="Consolas" w:hAnsi="Consolas" w:cs="Consolas"/>
           <w:b/>
           <w:color w:val="000000"/>
-          <w:sz w:val="22"/>
-          <w:highlight w:val="white"/>
-        </w:rPr>
-      </w:pPr>
-      <w:r>
-        <w:rPr>
-          <w:rFonts w:ascii="Consolas" w:hAnsi="Consolas" w:cs="Consolas"/>
-          <w:b/>
-          <w:color w:val="2B91AF"/>
-          <w:sz w:val="22"/>
-          <w:highlight w:val="white"/>
-        </w:rPr>
-        <w:t>double</w:t>
-      </w:r>
-      <w:r>
-        <w:rPr>
-          <w:rFonts w:ascii="Consolas" w:hAnsi="Consolas" w:cs="Consolas"/>
-          <w:b/>
-          <w:color w:val="000000"/>
-          <w:sz w:val="22"/>
-          <w:highlight w:val="white"/>
-        </w:rPr>
-        <w:t xml:space="preserve"> cost() </w:t>
-      </w:r>
+          <w:szCs w:val="24"/>
+          <w:highlight w:val="white"/>
+        </w:rPr>
+      </w:pPr>
       <w:proofErr w:type="spellStart"/>
       <w:r>
         <w:rPr>
@@ -2934,6 +2915,78 @@
         <w:t>const</w:t>
       </w:r>
       <w:proofErr w:type="spellEnd"/>
+      <w:r>
+        <w:rPr>
+          <w:rFonts w:ascii="Consolas" w:hAnsi="Consolas" w:cs="Consolas"/>
+          <w:b/>
+          <w:color w:val="2B91AF"/>
+          <w:sz w:val="22"/>
+          <w:highlight w:val="white"/>
+        </w:rPr>
+        <w:t xml:space="preserve"> char</w:t>
+      </w:r>
+      <w:r>
+        <w:rPr>
+          <w:rFonts w:ascii="Consolas" w:hAnsi="Consolas" w:cs="Consolas"/>
+          <w:b/>
+          <w:sz w:val="22"/>
+          <w:highlight w:val="white"/>
+        </w:rPr>
+        <w:t>*</w:t>
+      </w:r>
+      <w:r>
+        <w:rPr>
+          <w:rFonts w:ascii="Consolas" w:hAnsi="Consolas" w:cs="Consolas"/>
+          <w:b/>
+          <w:color w:val="2B91AF"/>
+          <w:sz w:val="22"/>
+          <w:highlight w:val="white"/>
+        </w:rPr>
+        <w:t xml:space="preserve"> </w:t>
+      </w:r>
+      <w:proofErr w:type="spellStart"/>
+      <w:r>
+        <w:rPr>
+          <w:rFonts w:ascii="Consolas" w:hAnsi="Consolas" w:cs="Consolas"/>
+          <w:b/>
+          <w:sz w:val="22"/>
+          <w:highlight w:val="white"/>
+        </w:rPr>
+        <w:t>sku</w:t>
+      </w:r>
+      <w:proofErr w:type="spellEnd"/>
+      <w:r>
+        <w:rPr>
+          <w:rFonts w:ascii="Consolas" w:hAnsi="Consolas" w:cs="Consolas"/>
+          <w:b/>
+          <w:color w:val="2B91AF"/>
+          <w:sz w:val="22"/>
+          <w:highlight w:val="white"/>
+        </w:rPr>
+        <w:t xml:space="preserve">() </w:t>
+      </w:r>
+      <w:proofErr w:type="spellStart"/>
+      <w:r>
+        <w:rPr>
+          <w:rFonts w:ascii="Consolas" w:hAnsi="Consolas" w:cs="Consolas"/>
+          <w:b/>
+          <w:color w:val="2B91AF"/>
+          <w:sz w:val="22"/>
+          <w:highlight w:val="white"/>
+        </w:rPr>
+        <w:t>const</w:t>
+      </w:r>
+      <w:proofErr w:type="spellEnd"/>
+      <w:r>
+        <w:rPr>
+          <w:rFonts w:ascii="Consolas" w:hAnsi="Consolas" w:cs="Consolas"/>
+          <w:b/>
+          <w:color w:val="000000"/>
+          <w:szCs w:val="24"/>
+          <w:highlight w:val="white"/>
+        </w:rPr>
+        <w:t xml:space="preserve"> </w:t>
+      </w:r>
     </w:p>
     <w:p>
       <w:pPr>
@@ -2957,34 +3010,54 @@
           <w:szCs w:val="24"/>
           <w:highlight w:val="white"/>
         </w:rPr>
-        <w:t xml:space="preserve">This query </w:t>
-      </w:r>
-      <w:r>
-        <w:rPr>
-          <w:rFonts w:cstheme="minorHAnsi"/>
-          <w:color w:val="000000"/>
-          <w:szCs w:val="24"/>
-          <w:highlight w:val="white"/>
-        </w:rPr>
-        <w:t xml:space="preserve">returns the price of </w:t>
-      </w:r>
-      <w:r>
-        <w:rPr>
-          <w:rFonts w:cstheme="minorHAnsi"/>
-          <w:color w:val="000000"/>
-          <w:szCs w:val="24"/>
-          <w:highlight w:val="white"/>
-        </w:rPr>
-        <w:t xml:space="preserve">a single item of </w:t>
-      </w:r>
-      <w:r>
-        <w:rPr>
-          <w:rFonts w:cstheme="minorHAnsi"/>
-          <w:color w:val="000000"/>
-          <w:szCs w:val="24"/>
-          <w:highlight w:val="white"/>
-        </w:rPr>
-        <w:t>the product plus any tax that applies to the product.</w:t>
+        <w:t>This</w:t>
+      </w:r>
+      <w:r>
+        <w:rPr>
+          <w:rFonts w:cstheme="minorHAnsi"/>
+          <w:color w:val="000000"/>
+          <w:szCs w:val="24"/>
+          <w:highlight w:val="white"/>
+        </w:rPr>
+        <w:t xml:space="preserve"> </w:t>
+      </w:r>
+      <w:r>
+        <w:rPr>
+          <w:rFonts w:cstheme="minorHAnsi"/>
+          <w:color w:val="000000"/>
+          <w:szCs w:val="24"/>
+          <w:highlight w:val="white"/>
+        </w:rPr>
+        <w:t xml:space="preserve">query </w:t>
+      </w:r>
+      <w:r>
+        <w:rPr>
+          <w:rFonts w:cstheme="minorHAnsi"/>
+          <w:color w:val="000000"/>
+          <w:szCs w:val="24"/>
+          <w:highlight w:val="white"/>
+        </w:rPr>
+        <w:t xml:space="preserve">returns the address of the C-style string that holds the </w:t>
+      </w:r>
+      <w:proofErr w:type="spellStart"/>
+      <w:r>
+        <w:rPr>
+          <w:rFonts w:cstheme="minorHAnsi"/>
+          <w:color w:val="000000"/>
+          <w:szCs w:val="24"/>
+          <w:highlight w:val="white"/>
+        </w:rPr>
+        <w:t>sku</w:t>
+      </w:r>
+      <w:proofErr w:type="spellEnd"/>
+      <w:r>
+        <w:rPr>
+          <w:rFonts w:cstheme="minorHAnsi"/>
+          <w:color w:val="000000"/>
+          <w:szCs w:val="24"/>
+          <w:highlight w:val="white"/>
+        </w:rPr>
+        <w:t xml:space="preserve"> of the product. </w:t>
       </w:r>
     </w:p>
     <w:p>
@@ -3007,20 +3080,43 @@
           <w:highlight w:val="white"/>
         </w:rPr>
       </w:pPr>
-      <w:r>
-        <w:rPr>
-          <w:rFonts w:ascii="Consolas" w:hAnsi="Consolas" w:cs="Consolas"/>
-          <w:color w:val="2B91AF"/>
-          <w:szCs w:val="24"/>
-          <w:highlight w:val="white"/>
-        </w:rPr>
-        <w:t>void</w:t>
-      </w:r>
-      <w:r>
-        <w:rPr>
-          <w:rFonts w:ascii="Consolas" w:hAnsi="Consolas" w:cs="Consolas"/>
-          <w:color w:val="000000"/>
-          <w:szCs w:val="24"/>
+      <w:proofErr w:type="spellStart"/>
+      <w:r>
+        <w:rPr>
+          <w:rFonts w:ascii="Consolas" w:hAnsi="Consolas" w:cs="Consolas"/>
+          <w:b/>
+          <w:color w:val="2B91AF"/>
+          <w:sz w:val="22"/>
+          <w:highlight w:val="white"/>
+        </w:rPr>
+        <w:t>const</w:t>
+      </w:r>
+      <w:proofErr w:type="spellEnd"/>
+      <w:r>
+        <w:rPr>
+          <w:rFonts w:ascii="Consolas" w:hAnsi="Consolas" w:cs="Consolas"/>
+          <w:b/>
+          <w:color w:val="2B91AF"/>
+          <w:sz w:val="22"/>
+          <w:highlight w:val="white"/>
+        </w:rPr>
+        <w:t xml:space="preserve"> char</w:t>
+      </w:r>
+      <w:r>
+        <w:rPr>
+          <w:rFonts w:ascii="Consolas" w:hAnsi="Consolas" w:cs="Consolas"/>
+          <w:b/>
+          <w:sz w:val="22"/>
+          <w:highlight w:val="white"/>
+        </w:rPr>
+        <w:t>*</w:t>
+      </w:r>
+      <w:r>
+        <w:rPr>
+          <w:rFonts w:ascii="Consolas" w:hAnsi="Consolas" w:cs="Consolas"/>
+          <w:b/>
+          <w:color w:val="2B91AF"/>
+          <w:sz w:val="22"/>
           <w:highlight w:val="white"/>
         </w:rPr>
         <w:t xml:space="preserve"> </w:t>
@@ -3028,27 +3124,29 @@
       <w:r>
         <w:rPr>
           <w:rFonts w:ascii="Consolas" w:hAnsi="Consolas" w:cs="Consolas"/>
-          <w:color w:val="000000"/>
-          <w:szCs w:val="24"/>
-          <w:highlight w:val="white"/>
-        </w:rPr>
-        <w:t>message</w:t>
-      </w:r>
-      <w:r>
-        <w:rPr>
-          <w:rFonts w:ascii="Consolas" w:hAnsi="Consolas" w:cs="Consolas"/>
-          <w:color w:val="000000"/>
-          <w:szCs w:val="24"/>
-          <w:highlight w:val="white"/>
-        </w:rPr>
-        <w:t>(</w:t>
+          <w:b/>
+          <w:sz w:val="22"/>
+          <w:highlight w:val="white"/>
+        </w:rPr>
+        <w:t>unit</w:t>
+      </w:r>
+      <w:r>
+        <w:rPr>
+          <w:rFonts w:ascii="Consolas" w:hAnsi="Consolas" w:cs="Consolas"/>
+          <w:b/>
+          <w:color w:val="2B91AF"/>
+          <w:sz w:val="22"/>
+          <w:highlight w:val="white"/>
+        </w:rPr>
+        <w:t xml:space="preserve">() </w:t>
       </w:r>
       <w:proofErr w:type="spellStart"/>
       <w:r>
         <w:rPr>
           <w:rFonts w:ascii="Consolas" w:hAnsi="Consolas" w:cs="Consolas"/>
-          <w:color w:val="2B91AF"/>
-          <w:szCs w:val="24"/>
+          <w:b/>
+          <w:color w:val="2B91AF"/>
+          <w:sz w:val="22"/>
           <w:highlight w:val="white"/>
         </w:rPr>
         <w:t>const</w:t>
@@ -3057,24 +3155,6 @@
       <w:r>
         <w:rPr>
           <w:rFonts w:ascii="Consolas" w:hAnsi="Consolas" w:cs="Consolas"/>
-          <w:color w:val="2B91AF"/>
-          <w:szCs w:val="24"/>
-          <w:highlight w:val="white"/>
-        </w:rPr>
-        <w:t xml:space="preserve"> char</w:t>
-      </w:r>
-      <w:r>
-        <w:rPr>
-          <w:rFonts w:ascii="Consolas" w:hAnsi="Consolas" w:cs="Consolas"/>
-          <w:color w:val="000000"/>
-          <w:szCs w:val="24"/>
-          <w:highlight w:val="white"/>
-        </w:rPr>
-        <w:t>*)</w:t>
-      </w:r>
-      <w:r>
-        <w:rPr>
-          <w:rFonts w:cstheme="minorHAnsi"/>
           <w:b/>
           <w:color w:val="000000"/>
           <w:szCs w:val="24"/>
@@ -3105,12 +3185,11 @@
           <w:szCs w:val="24"/>
           <w:highlight w:val="white"/>
         </w:rPr>
-        <w:t>This function</w:t>
-      </w:r>
-      <w:r>
-        <w:rPr>
-          <w:rFonts w:cstheme="minorHAnsi"/>
-          <w:b/>
+        <w:t>This</w:t>
+      </w:r>
+      <w:r>
+        <w:rPr>
+          <w:rFonts w:cstheme="minorHAnsi"/>
           <w:color w:val="000000"/>
           <w:szCs w:val="24"/>
           <w:highlight w:val="white"/>
@@ -3124,55 +3203,34 @@
           <w:szCs w:val="24"/>
           <w:highlight w:val="white"/>
         </w:rPr>
-        <w:t xml:space="preserve">receives </w:t>
-      </w:r>
-      <w:r>
-        <w:rPr>
-          <w:rFonts w:cstheme="minorHAnsi"/>
-          <w:color w:val="000000"/>
-          <w:szCs w:val="24"/>
-          <w:highlight w:val="white"/>
-        </w:rPr>
-        <w:t xml:space="preserve">the address of a C-style </w:t>
-      </w:r>
-      <w:r>
-        <w:rPr>
-          <w:rFonts w:cstheme="minorHAnsi"/>
-          <w:color w:val="000000"/>
-          <w:szCs w:val="24"/>
-          <w:highlight w:val="white"/>
-        </w:rPr>
-        <w:t xml:space="preserve">null-terminated </w:t>
-      </w:r>
-      <w:r>
-        <w:rPr>
-          <w:rFonts w:cstheme="minorHAnsi"/>
-          <w:color w:val="000000"/>
-          <w:szCs w:val="24"/>
-          <w:highlight w:val="white"/>
-        </w:rPr>
-        <w:t xml:space="preserve">string holding an error message and stores that message in the </w:t>
-      </w:r>
-      <w:proofErr w:type="spellStart"/>
-      <w:r>
-        <w:rPr>
-          <w:rFonts w:ascii="Consolas" w:hAnsi="Consolas" w:cs="Consolas"/>
-          <w:b/>
-          <w:color w:val="2B91AF"/>
-          <w:sz w:val="22"/>
-          <w:highlight w:val="white"/>
-        </w:rPr>
-        <w:t>ErrorState</w:t>
-      </w:r>
-      <w:proofErr w:type="spellEnd"/>
-      <w:r>
-        <w:rPr>
-          <w:rFonts w:cstheme="minorHAnsi"/>
-          <w:color w:val="000000"/>
-          <w:szCs w:val="24"/>
-          <w:highlight w:val="white"/>
-        </w:rPr>
-        <w:t xml:space="preserve"> object. </w:t>
+        <w:t xml:space="preserve">query </w:t>
+      </w:r>
+      <w:r>
+        <w:rPr>
+          <w:rFonts w:cstheme="minorHAnsi"/>
+          <w:color w:val="000000"/>
+          <w:szCs w:val="24"/>
+          <w:highlight w:val="white"/>
+        </w:rPr>
+        <w:t xml:space="preserve">returns the address of the C-style string that holds the </w:t>
+      </w:r>
+      <w:r>
+        <w:rPr>
+          <w:rFonts w:cstheme="minorHAnsi"/>
+          <w:color w:val="000000"/>
+          <w:szCs w:val="24"/>
+          <w:highlight w:val="white"/>
+        </w:rPr>
+        <w:t>unit</w:t>
+      </w:r>
+      <w:r>
+        <w:rPr>
+          <w:rFonts w:cstheme="minorHAnsi"/>
+          <w:color w:val="000000"/>
+          <w:szCs w:val="24"/>
+          <w:highlight w:val="white"/>
+        </w:rPr>
+        <w:t xml:space="preserve"> of the product. </w:t>
       </w:r>
     </w:p>
     <w:p>
@@ -3195,6 +3253,7 @@
           <w:highlight w:val="white"/>
         </w:rPr>
       </w:pPr>
+      <w:proofErr w:type="spellStart"/>
       <w:r>
         <w:rPr>
           <w:rFonts w:ascii="Consolas" w:hAnsi="Consolas" w:cs="Consolas"/>
@@ -3205,6 +3264,655 @@
         </w:rPr>
         <w:t>bool</w:t>
       </w:r>
+      <w:proofErr w:type="spellEnd"/>
+      <w:r>
+        <w:rPr>
+          <w:rFonts w:ascii="Consolas" w:hAnsi="Consolas" w:cs="Consolas"/>
+          <w:b/>
+          <w:color w:val="2B91AF"/>
+          <w:sz w:val="22"/>
+          <w:highlight w:val="white"/>
+        </w:rPr>
+        <w:t xml:space="preserve"> </w:t>
+      </w:r>
+      <w:r>
+        <w:rPr>
+          <w:rFonts w:ascii="Consolas" w:hAnsi="Consolas" w:cs="Consolas"/>
+          <w:b/>
+          <w:sz w:val="22"/>
+          <w:highlight w:val="white"/>
+        </w:rPr>
+        <w:t>taxed</w:t>
+      </w:r>
+      <w:r>
+        <w:rPr>
+          <w:rFonts w:ascii="Consolas" w:hAnsi="Consolas" w:cs="Consolas"/>
+          <w:b/>
+          <w:color w:val="2B91AF"/>
+          <w:sz w:val="22"/>
+          <w:highlight w:val="white"/>
+        </w:rPr>
+        <w:t xml:space="preserve">() </w:t>
+      </w:r>
+      <w:proofErr w:type="spellStart"/>
+      <w:r>
+        <w:rPr>
+          <w:rFonts w:ascii="Consolas" w:hAnsi="Consolas" w:cs="Consolas"/>
+          <w:b/>
+          <w:color w:val="2B91AF"/>
+          <w:sz w:val="22"/>
+          <w:highlight w:val="white"/>
+        </w:rPr>
+        <w:t>const</w:t>
+      </w:r>
+      <w:proofErr w:type="spellEnd"/>
+      <w:r>
+        <w:rPr>
+          <w:rFonts w:ascii="Consolas" w:hAnsi="Consolas" w:cs="Consolas"/>
+          <w:b/>
+          <w:color w:val="000000"/>
+          <w:szCs w:val="24"/>
+          <w:highlight w:val="white"/>
+        </w:rPr>
+        <w:t xml:space="preserve"> </w:t>
+      </w:r>
+    </w:p>
+    <w:p>
+      <w:pPr>
+        <w:autoSpaceDE w:val="0"/>
+        <w:autoSpaceDN w:val="0"/>
+        <w:adjustRightInd w:val="0"/>
+        <w:spacing w:after="240" w:line="240" w:lineRule="auto"/>
+        <w:ind w:left="720"/>
+        <w:rPr>
+          <w:rFonts w:ascii="Consolas" w:hAnsi="Consolas" w:cs="Consolas"/>
+          <w:b/>
+          <w:color w:val="000000"/>
+          <w:szCs w:val="24"/>
+          <w:highlight w:val="white"/>
+        </w:rPr>
+      </w:pPr>
+      <w:r>
+        <w:rPr>
+          <w:rFonts w:cstheme="minorHAnsi"/>
+          <w:color w:val="000000"/>
+          <w:szCs w:val="24"/>
+          <w:highlight w:val="white"/>
+        </w:rPr>
+        <w:t>This</w:t>
+      </w:r>
+      <w:r>
+        <w:rPr>
+          <w:rFonts w:cstheme="minorHAnsi"/>
+          <w:color w:val="000000"/>
+          <w:szCs w:val="24"/>
+          <w:highlight w:val="white"/>
+        </w:rPr>
+        <w:t xml:space="preserve"> </w:t>
+      </w:r>
+      <w:r>
+        <w:rPr>
+          <w:rFonts w:cstheme="minorHAnsi"/>
+          <w:color w:val="000000"/>
+          <w:szCs w:val="24"/>
+          <w:highlight w:val="white"/>
+        </w:rPr>
+        <w:t xml:space="preserve">query </w:t>
+      </w:r>
+      <w:r>
+        <w:rPr>
+          <w:rFonts w:cstheme="minorHAnsi"/>
+          <w:color w:val="000000"/>
+          <w:szCs w:val="24"/>
+          <w:highlight w:val="white"/>
+        </w:rPr>
+        <w:t xml:space="preserve">returns the </w:t>
+      </w:r>
+      <w:r>
+        <w:rPr>
+          <w:rFonts w:cstheme="minorHAnsi"/>
+          <w:color w:val="000000"/>
+          <w:szCs w:val="24"/>
+          <w:highlight w:val="white"/>
+        </w:rPr>
+        <w:t>taxable status</w:t>
+      </w:r>
+      <w:r>
+        <w:rPr>
+          <w:rFonts w:cstheme="minorHAnsi"/>
+          <w:color w:val="000000"/>
+          <w:szCs w:val="24"/>
+          <w:highlight w:val="white"/>
+        </w:rPr>
+        <w:t xml:space="preserve"> of the product. </w:t>
+      </w:r>
+    </w:p>
+    <w:p>
+      <w:pPr>
+        <w:pStyle w:val="ListParagraph"/>
+        <w:numPr>
+          <w:ilvl w:val="0"/>
+          <w:numId w:val="20"/>
+        </w:numPr>
+        <w:autoSpaceDE w:val="0"/>
+        <w:autoSpaceDN w:val="0"/>
+        <w:adjustRightInd w:val="0"/>
+        <w:spacing w:after="240" w:line="240" w:lineRule="auto"/>
+        <w:contextualSpacing w:val="0"/>
+        <w:rPr>
+          <w:rFonts w:ascii="Consolas" w:hAnsi="Consolas" w:cs="Consolas"/>
+          <w:b/>
+          <w:color w:val="000000"/>
+          <w:szCs w:val="24"/>
+          <w:highlight w:val="white"/>
+        </w:rPr>
+      </w:pPr>
+      <w:r>
+        <w:rPr>
+          <w:rFonts w:ascii="Consolas" w:hAnsi="Consolas" w:cs="Consolas"/>
+          <w:b/>
+          <w:color w:val="2B91AF"/>
+          <w:sz w:val="22"/>
+          <w:highlight w:val="white"/>
+        </w:rPr>
+        <w:t>double</w:t>
+      </w:r>
+      <w:r>
+        <w:rPr>
+          <w:rFonts w:ascii="Consolas" w:hAnsi="Consolas" w:cs="Consolas"/>
+          <w:b/>
+          <w:color w:val="2B91AF"/>
+          <w:sz w:val="22"/>
+          <w:highlight w:val="white"/>
+        </w:rPr>
+        <w:t xml:space="preserve"> </w:t>
+      </w:r>
+      <w:r>
+        <w:rPr>
+          <w:rFonts w:ascii="Consolas" w:hAnsi="Consolas" w:cs="Consolas"/>
+          <w:b/>
+          <w:sz w:val="22"/>
+          <w:highlight w:val="white"/>
+        </w:rPr>
+        <w:t>price</w:t>
+      </w:r>
+      <w:r>
+        <w:rPr>
+          <w:rFonts w:ascii="Consolas" w:hAnsi="Consolas" w:cs="Consolas"/>
+          <w:b/>
+          <w:color w:val="2B91AF"/>
+          <w:sz w:val="22"/>
+          <w:highlight w:val="white"/>
+        </w:rPr>
+        <w:t xml:space="preserve">() </w:t>
+      </w:r>
+      <w:proofErr w:type="spellStart"/>
+      <w:r>
+        <w:rPr>
+          <w:rFonts w:ascii="Consolas" w:hAnsi="Consolas" w:cs="Consolas"/>
+          <w:b/>
+          <w:color w:val="2B91AF"/>
+          <w:sz w:val="22"/>
+          <w:highlight w:val="white"/>
+        </w:rPr>
+        <w:t>const</w:t>
+      </w:r>
+      <w:proofErr w:type="spellEnd"/>
+      <w:r>
+        <w:rPr>
+          <w:rFonts w:ascii="Consolas" w:hAnsi="Consolas" w:cs="Consolas"/>
+          <w:b/>
+          <w:color w:val="000000"/>
+          <w:szCs w:val="24"/>
+          <w:highlight w:val="white"/>
+        </w:rPr>
+        <w:t xml:space="preserve"> </w:t>
+      </w:r>
+    </w:p>
+    <w:p>
+      <w:pPr>
+        <w:autoSpaceDE w:val="0"/>
+        <w:autoSpaceDN w:val="0"/>
+        <w:adjustRightInd w:val="0"/>
+        <w:spacing w:after="240" w:line="240" w:lineRule="auto"/>
+        <w:ind w:left="720"/>
+        <w:rPr>
+          <w:rFonts w:ascii="Consolas" w:hAnsi="Consolas" w:cs="Consolas"/>
+          <w:b/>
+          <w:color w:val="000000"/>
+          <w:szCs w:val="24"/>
+          <w:highlight w:val="white"/>
+        </w:rPr>
+      </w:pPr>
+      <w:r>
+        <w:rPr>
+          <w:rFonts w:cstheme="minorHAnsi"/>
+          <w:color w:val="000000"/>
+          <w:szCs w:val="24"/>
+          <w:highlight w:val="white"/>
+        </w:rPr>
+        <w:t>This</w:t>
+      </w:r>
+      <w:r>
+        <w:rPr>
+          <w:rFonts w:cstheme="minorHAnsi"/>
+          <w:color w:val="000000"/>
+          <w:szCs w:val="24"/>
+          <w:highlight w:val="white"/>
+        </w:rPr>
+        <w:t xml:space="preserve"> </w:t>
+      </w:r>
+      <w:r>
+        <w:rPr>
+          <w:rFonts w:cstheme="minorHAnsi"/>
+          <w:color w:val="000000"/>
+          <w:szCs w:val="24"/>
+          <w:highlight w:val="white"/>
+        </w:rPr>
+        <w:t xml:space="preserve">query </w:t>
+      </w:r>
+      <w:r>
+        <w:rPr>
+          <w:rFonts w:cstheme="minorHAnsi"/>
+          <w:color w:val="000000"/>
+          <w:szCs w:val="24"/>
+          <w:highlight w:val="white"/>
+        </w:rPr>
+        <w:t xml:space="preserve">returns the </w:t>
+      </w:r>
+      <w:r>
+        <w:rPr>
+          <w:rFonts w:cstheme="minorHAnsi"/>
+          <w:color w:val="000000"/>
+          <w:szCs w:val="24"/>
+          <w:highlight w:val="white"/>
+        </w:rPr>
+        <w:t>price</w:t>
+      </w:r>
+      <w:r>
+        <w:rPr>
+          <w:rFonts w:cstheme="minorHAnsi"/>
+          <w:color w:val="000000"/>
+          <w:szCs w:val="24"/>
+          <w:highlight w:val="white"/>
+        </w:rPr>
+        <w:t xml:space="preserve"> </w:t>
+      </w:r>
+      <w:r>
+        <w:rPr>
+          <w:rFonts w:cstheme="minorHAnsi"/>
+          <w:color w:val="000000"/>
+          <w:szCs w:val="24"/>
+          <w:highlight w:val="white"/>
+        </w:rPr>
+        <w:t xml:space="preserve">of a single item </w:t>
+      </w:r>
+      <w:bookmarkStart w:id="0" w:name="_GoBack"/>
+      <w:bookmarkEnd w:id="0"/>
+      <w:r>
+        <w:rPr>
+          <w:rFonts w:cstheme="minorHAnsi"/>
+          <w:color w:val="000000"/>
+          <w:szCs w:val="24"/>
+          <w:highlight w:val="white"/>
+        </w:rPr>
+        <w:t xml:space="preserve">of the product. </w:t>
+      </w:r>
+    </w:p>
+    <w:p>
+      <w:pPr>
+        <w:pStyle w:val="ListParagraph"/>
+        <w:numPr>
+          <w:ilvl w:val="0"/>
+          <w:numId w:val="20"/>
+        </w:numPr>
+        <w:autoSpaceDE w:val="0"/>
+        <w:autoSpaceDN w:val="0"/>
+        <w:adjustRightInd w:val="0"/>
+        <w:spacing w:after="240" w:line="240" w:lineRule="auto"/>
+        <w:contextualSpacing w:val="0"/>
+        <w:rPr>
+          <w:rFonts w:ascii="Consolas" w:hAnsi="Consolas" w:cs="Consolas"/>
+          <w:b/>
+          <w:color w:val="000000"/>
+          <w:szCs w:val="24"/>
+          <w:highlight w:val="white"/>
+        </w:rPr>
+      </w:pPr>
+      <w:r>
+        <w:rPr>
+          <w:rFonts w:ascii="Consolas" w:hAnsi="Consolas" w:cs="Consolas"/>
+          <w:b/>
+          <w:color w:val="2B91AF"/>
+          <w:sz w:val="22"/>
+          <w:highlight w:val="white"/>
+        </w:rPr>
+        <w:t>double</w:t>
+      </w:r>
+      <w:r>
+        <w:rPr>
+          <w:rFonts w:ascii="Consolas" w:hAnsi="Consolas" w:cs="Consolas"/>
+          <w:b/>
+          <w:color w:val="2B91AF"/>
+          <w:sz w:val="22"/>
+          <w:highlight w:val="white"/>
+        </w:rPr>
+        <w:t xml:space="preserve"> </w:t>
+      </w:r>
+      <w:r>
+        <w:rPr>
+          <w:rFonts w:ascii="Consolas" w:hAnsi="Consolas" w:cs="Consolas"/>
+          <w:b/>
+          <w:sz w:val="22"/>
+          <w:highlight w:val="white"/>
+        </w:rPr>
+        <w:t>cost</w:t>
+      </w:r>
+      <w:r>
+        <w:rPr>
+          <w:rFonts w:ascii="Consolas" w:hAnsi="Consolas" w:cs="Consolas"/>
+          <w:b/>
+          <w:color w:val="2B91AF"/>
+          <w:sz w:val="22"/>
+          <w:highlight w:val="white"/>
+        </w:rPr>
+        <w:t xml:space="preserve">() </w:t>
+      </w:r>
+      <w:proofErr w:type="spellStart"/>
+      <w:r>
+        <w:rPr>
+          <w:rFonts w:ascii="Consolas" w:hAnsi="Consolas" w:cs="Consolas"/>
+          <w:b/>
+          <w:color w:val="2B91AF"/>
+          <w:sz w:val="22"/>
+          <w:highlight w:val="white"/>
+        </w:rPr>
+        <w:t>const</w:t>
+      </w:r>
+      <w:proofErr w:type="spellEnd"/>
+      <w:r>
+        <w:rPr>
+          <w:rFonts w:ascii="Consolas" w:hAnsi="Consolas" w:cs="Consolas"/>
+          <w:b/>
+          <w:color w:val="000000"/>
+          <w:szCs w:val="24"/>
+          <w:highlight w:val="white"/>
+        </w:rPr>
+        <w:t xml:space="preserve"> </w:t>
+      </w:r>
+    </w:p>
+    <w:p>
+      <w:pPr>
+        <w:autoSpaceDE w:val="0"/>
+        <w:autoSpaceDN w:val="0"/>
+        <w:adjustRightInd w:val="0"/>
+        <w:spacing w:after="240" w:line="240" w:lineRule="auto"/>
+        <w:ind w:left="720"/>
+        <w:rPr>
+          <w:rFonts w:ascii="Consolas" w:hAnsi="Consolas" w:cs="Consolas"/>
+          <w:b/>
+          <w:color w:val="000000"/>
+          <w:szCs w:val="24"/>
+          <w:highlight w:val="white"/>
+        </w:rPr>
+      </w:pPr>
+      <w:r>
+        <w:rPr>
+          <w:rFonts w:cstheme="minorHAnsi"/>
+          <w:color w:val="000000"/>
+          <w:szCs w:val="24"/>
+          <w:highlight w:val="white"/>
+        </w:rPr>
+        <w:t xml:space="preserve">This query </w:t>
+      </w:r>
+      <w:r>
+        <w:rPr>
+          <w:rFonts w:cstheme="minorHAnsi"/>
+          <w:color w:val="000000"/>
+          <w:szCs w:val="24"/>
+          <w:highlight w:val="white"/>
+        </w:rPr>
+        <w:t xml:space="preserve">returns the price of </w:t>
+      </w:r>
+      <w:r>
+        <w:rPr>
+          <w:rFonts w:cstheme="minorHAnsi"/>
+          <w:color w:val="000000"/>
+          <w:szCs w:val="24"/>
+          <w:highlight w:val="white"/>
+        </w:rPr>
+        <w:t xml:space="preserve">a single item of </w:t>
+      </w:r>
+      <w:r>
+        <w:rPr>
+          <w:rFonts w:cstheme="minorHAnsi"/>
+          <w:color w:val="000000"/>
+          <w:szCs w:val="24"/>
+          <w:highlight w:val="white"/>
+        </w:rPr>
+        <w:t>the product plus any tax that applies to the product.</w:t>
+      </w:r>
+    </w:p>
+    <w:p>
+      <w:pPr>
+        <w:pStyle w:val="ListParagraph"/>
+        <w:numPr>
+          <w:ilvl w:val="0"/>
+          <w:numId w:val="20"/>
+        </w:numPr>
+        <w:autoSpaceDE w:val="0"/>
+        <w:autoSpaceDN w:val="0"/>
+        <w:adjustRightInd w:val="0"/>
+        <w:spacing w:after="240" w:line="240" w:lineRule="auto"/>
+        <w:contextualSpacing w:val="0"/>
+        <w:rPr>
+          <w:rFonts w:ascii="Consolas" w:hAnsi="Consolas" w:cs="Consolas"/>
+          <w:b/>
+          <w:color w:val="000000"/>
+          <w:szCs w:val="24"/>
+          <w:highlight w:val="white"/>
+        </w:rPr>
+      </w:pPr>
+      <w:r>
+        <w:rPr>
+          <w:rFonts w:ascii="Consolas" w:hAnsi="Consolas" w:cs="Consolas"/>
+          <w:color w:val="2B91AF"/>
+          <w:szCs w:val="24"/>
+          <w:highlight w:val="white"/>
+        </w:rPr>
+        <w:t>void</w:t>
+      </w:r>
+      <w:r>
+        <w:rPr>
+          <w:rFonts w:ascii="Consolas" w:hAnsi="Consolas" w:cs="Consolas"/>
+          <w:color w:val="000000"/>
+          <w:szCs w:val="24"/>
+          <w:highlight w:val="white"/>
+        </w:rPr>
+        <w:t xml:space="preserve"> </w:t>
+      </w:r>
+      <w:r>
+        <w:rPr>
+          <w:rFonts w:ascii="Consolas" w:hAnsi="Consolas" w:cs="Consolas"/>
+          <w:color w:val="000000"/>
+          <w:szCs w:val="24"/>
+          <w:highlight w:val="white"/>
+        </w:rPr>
+        <w:t>message</w:t>
+      </w:r>
+      <w:r>
+        <w:rPr>
+          <w:rFonts w:ascii="Consolas" w:hAnsi="Consolas" w:cs="Consolas"/>
+          <w:color w:val="000000"/>
+          <w:szCs w:val="24"/>
+          <w:highlight w:val="white"/>
+        </w:rPr>
+        <w:t>(</w:t>
+      </w:r>
+      <w:proofErr w:type="spellStart"/>
+      <w:r>
+        <w:rPr>
+          <w:rFonts w:ascii="Consolas" w:hAnsi="Consolas" w:cs="Consolas"/>
+          <w:color w:val="2B91AF"/>
+          <w:szCs w:val="24"/>
+          <w:highlight w:val="white"/>
+        </w:rPr>
+        <w:t>const</w:t>
+      </w:r>
+      <w:proofErr w:type="spellEnd"/>
+      <w:r>
+        <w:rPr>
+          <w:rFonts w:ascii="Consolas" w:hAnsi="Consolas" w:cs="Consolas"/>
+          <w:color w:val="2B91AF"/>
+          <w:szCs w:val="24"/>
+          <w:highlight w:val="white"/>
+        </w:rPr>
+        <w:t xml:space="preserve"> char</w:t>
+      </w:r>
+      <w:r>
+        <w:rPr>
+          <w:rFonts w:ascii="Consolas" w:hAnsi="Consolas" w:cs="Consolas"/>
+          <w:color w:val="000000"/>
+          <w:szCs w:val="24"/>
+          <w:highlight w:val="white"/>
+        </w:rPr>
+        <w:t>*)</w:t>
+      </w:r>
+      <w:r>
+        <w:rPr>
+          <w:rFonts w:cstheme="minorHAnsi"/>
+          <w:b/>
+          <w:color w:val="000000"/>
+          <w:szCs w:val="24"/>
+          <w:highlight w:val="white"/>
+        </w:rPr>
+        <w:t xml:space="preserve"> </w:t>
+      </w:r>
+    </w:p>
+    <w:p>
+      <w:pPr>
+        <w:autoSpaceDE w:val="0"/>
+        <w:autoSpaceDN w:val="0"/>
+        <w:adjustRightInd w:val="0"/>
+        <w:spacing w:after="240" w:line="240" w:lineRule="auto"/>
+        <w:ind w:left="720"/>
+        <w:rPr>
+          <w:rFonts w:ascii="Consolas" w:hAnsi="Consolas" w:cs="Consolas"/>
+          <w:b/>
+          <w:color w:val="000000"/>
+          <w:szCs w:val="24"/>
+          <w:highlight w:val="white"/>
+        </w:rPr>
+      </w:pPr>
+      <w:r>
+        <w:rPr>
+          <w:rFonts w:cstheme="minorHAnsi"/>
+          <w:color w:val="000000"/>
+          <w:szCs w:val="24"/>
+          <w:highlight w:val="white"/>
+        </w:rPr>
+        <w:t>This function</w:t>
+      </w:r>
+      <w:r>
+        <w:rPr>
+          <w:rFonts w:cstheme="minorHAnsi"/>
+          <w:b/>
+          <w:color w:val="000000"/>
+          <w:szCs w:val="24"/>
+          <w:highlight w:val="white"/>
+        </w:rPr>
+        <w:t xml:space="preserve"> </w:t>
+      </w:r>
+      <w:r>
+        <w:rPr>
+          <w:rFonts w:cstheme="minorHAnsi"/>
+          <w:color w:val="000000"/>
+          <w:szCs w:val="24"/>
+          <w:highlight w:val="white"/>
+        </w:rPr>
+        <w:t xml:space="preserve">receives </w:t>
+      </w:r>
+      <w:r>
+        <w:rPr>
+          <w:rFonts w:cstheme="minorHAnsi"/>
+          <w:color w:val="000000"/>
+          <w:szCs w:val="24"/>
+          <w:highlight w:val="white"/>
+        </w:rPr>
+        <w:t xml:space="preserve">the address of a C-style </w:t>
+      </w:r>
+      <w:r>
+        <w:rPr>
+          <w:rFonts w:cstheme="minorHAnsi"/>
+          <w:color w:val="000000"/>
+          <w:szCs w:val="24"/>
+          <w:highlight w:val="white"/>
+        </w:rPr>
+        <w:t xml:space="preserve">null-terminated </w:t>
+      </w:r>
+      <w:r>
+        <w:rPr>
+          <w:rFonts w:cstheme="minorHAnsi"/>
+          <w:color w:val="000000"/>
+          <w:szCs w:val="24"/>
+          <w:highlight w:val="white"/>
+        </w:rPr>
+        <w:t xml:space="preserve">string holding an error message and stores that message in the </w:t>
+      </w:r>
+      <w:proofErr w:type="spellStart"/>
+      <w:r>
+        <w:rPr>
+          <w:rFonts w:ascii="Consolas" w:hAnsi="Consolas" w:cs="Consolas"/>
+          <w:b/>
+          <w:color w:val="2B91AF"/>
+          <w:sz w:val="22"/>
+          <w:highlight w:val="white"/>
+        </w:rPr>
+        <w:t>ErrorState</w:t>
+      </w:r>
+      <w:proofErr w:type="spellEnd"/>
+      <w:r>
+        <w:rPr>
+          <w:rFonts w:cstheme="minorHAnsi"/>
+          <w:color w:val="000000"/>
+          <w:szCs w:val="24"/>
+          <w:highlight w:val="white"/>
+        </w:rPr>
+        <w:t xml:space="preserve"> object. </w:t>
+      </w:r>
+    </w:p>
+    <w:p>
+      <w:pPr>
+        <w:pStyle w:val="ListParagraph"/>
+        <w:numPr>
+          <w:ilvl w:val="0"/>
+          <w:numId w:val="20"/>
+        </w:numPr>
+        <w:autoSpaceDE w:val="0"/>
+        <w:autoSpaceDN w:val="0"/>
+        <w:adjustRightInd w:val="0"/>
+        <w:spacing w:after="240" w:line="240" w:lineRule="auto"/>
+        <w:contextualSpacing w:val="0"/>
+        <w:rPr>
+          <w:rFonts w:ascii="Consolas" w:hAnsi="Consolas" w:cs="Consolas"/>
+          <w:b/>
+          <w:color w:val="000000"/>
+          <w:szCs w:val="24"/>
+          <w:highlight w:val="white"/>
+        </w:rPr>
+      </w:pPr>
+      <w:proofErr w:type="spellStart"/>
+      <w:r>
+        <w:rPr>
+          <w:rFonts w:ascii="Consolas" w:hAnsi="Consolas" w:cs="Consolas"/>
+          <w:b/>
+          <w:color w:val="2B91AF"/>
+          <w:sz w:val="22"/>
+          <w:highlight w:val="white"/>
+        </w:rPr>
+        <w:t>bool</w:t>
+      </w:r>
+      <w:proofErr w:type="spellEnd"/>
       <w:r>
         <w:rPr>
           <w:rFonts w:ascii="Consolas" w:hAnsi="Consolas" w:cs="Consolas"/>
@@ -3462,6 +4170,7 @@
         <w:rPr>
           <w:highlight w:val="white"/>
         </w:rPr>
+        <w:lastRenderedPageBreak/>
         <w:t>stores the character</w:t>
       </w:r>
       <w:r>
@@ -3729,7 +4438,6 @@
         <w:rPr>
           <w:highlight w:val="white"/>
         </w:rPr>
-        <w:lastRenderedPageBreak/>
         <w:t>an integer holding the quantity of the product on hand – defaults to zero</w:t>
       </w:r>
     </w:p>
@@ -4249,6 +4957,7 @@
         </w:rPr>
         <w:t xml:space="preserve">, </w:t>
       </w:r>
+      <w:proofErr w:type="spellStart"/>
       <w:r>
         <w:rPr>
           <w:rFonts w:ascii="Consolas" w:hAnsi="Consolas" w:cs="Consolas"/>
@@ -4259,6 +4968,7 @@
         </w:rPr>
         <w:t>bool</w:t>
       </w:r>
+      <w:proofErr w:type="spellEnd"/>
       <w:r>
         <w:rPr>
           <w:rFonts w:ascii="Consolas" w:hAnsi="Consolas" w:cs="Consolas"/>
@@ -4516,6 +5226,7 @@
           <w:szCs w:val="24"/>
           <w:lang w:val="en-US"/>
         </w:rPr>
+        <w:lastRenderedPageBreak/>
         <w:t>inserts</w:t>
       </w:r>
       <w:proofErr w:type="gramEnd"/>
@@ -5202,6 +5913,7 @@
         </w:rPr>
         <w:t xml:space="preserve">, </w:t>
       </w:r>
+      <w:proofErr w:type="spellStart"/>
       <w:r>
         <w:rPr>
           <w:rFonts w:ascii="Consolas" w:hAnsi="Consolas" w:cs="Consolas"/>
@@ -5212,6 +5924,7 @@
         </w:rPr>
         <w:t>bool</w:t>
       </w:r>
+      <w:proofErr w:type="spellEnd"/>
       <w:r>
         <w:rPr>
           <w:rFonts w:ascii="Consolas" w:hAnsi="Consolas" w:cs="Consolas"/>
@@ -5370,16 +6083,7 @@
           <w:szCs w:val="24"/>
           <w:lang w:val="en-US"/>
         </w:rPr>
-        <w:t xml:space="preserve">This function inserts the data fields for the current </w:t>
-      </w:r>
-      <w:r>
-        <w:rPr>
-          <w:rFonts w:cstheme="minorHAnsi"/>
-          <w:szCs w:val="24"/>
-          <w:lang w:val="en-US"/>
-        </w:rPr>
-        <w:lastRenderedPageBreak/>
-        <w:t xml:space="preserve">object into the </w:t>
+        <w:t xml:space="preserve">This function inserts the data fields for the current object into the </w:t>
       </w:r>
       <w:proofErr w:type="spellStart"/>
       <w:r>
@@ -6629,6 +7333,7 @@
           <w:sz w:val="22"/>
           <w:lang w:val="en-US"/>
         </w:rPr>
+        <w:lastRenderedPageBreak/>
         <w:t>Unit:</w:t>
       </w:r>
       <w:r>
@@ -7343,7 +8048,6 @@
           <w:szCs w:val="24"/>
           <w:lang w:val="en-US"/>
         </w:rPr>
-        <w:lastRenderedPageBreak/>
         <w:t xml:space="preserve">If </w:t>
       </w:r>
       <w:r>
@@ -7563,6 +8267,7 @@
           <w:lang w:val="en-US"/>
         </w:rPr>
       </w:pPr>
+      <w:proofErr w:type="spellStart"/>
       <w:r>
         <w:rPr>
           <w:rFonts w:ascii="Consolas" w:hAnsi="Consolas" w:cs="Consolas"/>
@@ -7573,6 +8278,7 @@
         </w:rPr>
         <w:t>bool</w:t>
       </w:r>
+      <w:proofErr w:type="spellEnd"/>
       <w:r>
         <w:rPr>
           <w:rFonts w:ascii="Consolas" w:hAnsi="Consolas" w:cs="Consolas"/>
@@ -8070,6 +8776,7 @@
           <w:highlight w:val="white"/>
         </w:rPr>
       </w:pPr>
+      <w:proofErr w:type="spellStart"/>
       <w:r>
         <w:rPr>
           <w:rFonts w:ascii="Consolas" w:hAnsi="Consolas" w:cs="Consolas"/>
@@ -8080,6 +8787,7 @@
         </w:rPr>
         <w:t>bool</w:t>
       </w:r>
+      <w:proofErr w:type="spellEnd"/>
       <w:r>
         <w:rPr>
           <w:rFonts w:ascii="Consolas" w:hAnsi="Consolas" w:cs="Consolas"/>
@@ -8424,6 +9132,7 @@
           <w:szCs w:val="24"/>
           <w:lang w:val="en-US"/>
         </w:rPr>
+        <w:lastRenderedPageBreak/>
         <w:t>This</w:t>
       </w:r>
       <w:r>
@@ -8488,6 +9197,7 @@
           <w:highlight w:val="white"/>
         </w:rPr>
       </w:pPr>
+      <w:proofErr w:type="spellStart"/>
       <w:r>
         <w:rPr>
           <w:rFonts w:ascii="Consolas" w:hAnsi="Consolas" w:cs="Consolas"/>
@@ -8498,6 +9208,7 @@
         </w:rPr>
         <w:t>bool</w:t>
       </w:r>
+      <w:proofErr w:type="spellEnd"/>
       <w:r>
         <w:rPr>
           <w:rFonts w:ascii="Consolas" w:hAnsi="Consolas" w:cs="Consolas"/>
@@ -8729,6 +9440,7 @@
           <w:lang w:val="en-US"/>
         </w:rPr>
       </w:pPr>
+      <w:proofErr w:type="spellStart"/>
       <w:r>
         <w:rPr>
           <w:rFonts w:ascii="Consolas" w:hAnsi="Consolas" w:cs="Consolas"/>
@@ -8739,6 +9451,7 @@
         </w:rPr>
         <w:t>bool</w:t>
       </w:r>
+      <w:proofErr w:type="spellEnd"/>
       <w:r>
         <w:rPr>
           <w:rFonts w:ascii="Consolas" w:hAnsi="Consolas" w:cs="Consolas"/>
@@ -9070,7 +9783,6 @@
           <w:szCs w:val="24"/>
           <w:lang w:val="en-US"/>
         </w:rPr>
-        <w:lastRenderedPageBreak/>
         <w:t xml:space="preserve">This modifier receives an integer identifying the number of units to be added to the </w:t>
       </w:r>
       <w:r>
@@ -10443,6 +11155,7 @@
         <w:rPr>
           <w:highlight w:val="white"/>
         </w:rPr>
+        <w:lastRenderedPageBreak/>
         <w:t>should compile with</w:t>
       </w:r>
       <w:r>
@@ -10906,7 +11619,6 @@
           <w:szCs w:val="24"/>
           <w:lang w:eastAsia="en-CA"/>
         </w:rPr>
-        <w:lastRenderedPageBreak/>
         <w:t>Please note that a successful submission does not guarantee full credit for this workshop.</w:t>
       </w:r>
     </w:p>
@@ -10962,7 +11674,7 @@
 </file>
 
 <file path=word/endnotes.xml><?xml version="1.0" encoding="utf-8"?>
-<w:endnotes xmlns:wpc="http://schemas.microsoft.com/office/word/2010/wordprocessingCanvas" xmlns:cx="http://schemas.microsoft.com/office/drawing/2014/chartex" xmlns:cx1="http://schemas.microsoft.com/office/drawing/2015/9/8/chartex" xmlns:mc="http://schemas.openxmlformats.org/markup-compatibility/2006" xmlns:o="urn:schemas-microsoft-com:office:office" xmlns:r="http://schemas.openxmlformats.org/officeDocument/2006/relationships" xmlns:m="http://schemas.openxmlformats.org/officeDocument/2006/math" xmlns:v="urn:schemas-microsoft-com:vml" xmlns:wp14="http://schemas.microsoft.com/office/word/2010/wordprocessingDrawing" xmlns:wp="http://schemas.openxmlformats.org/drawingml/2006/wordprocessingDrawing" xmlns:w10="urn:schemas-microsoft-com:office:word" xmlns:w="http://schemas.openxmlformats.org/wordprocessingml/2006/main" xmlns:w14="http://schemas.microsoft.com/office/word/2010/wordml" xmlns:w15="http://schemas.microsoft.com/office/word/2012/wordml" xmlns:w16se="http://schemas.microsoft.com/office/word/2015/wordml/symex" xmlns:wpg="http://schemas.microsoft.com/office/word/2010/wordprocessingGroup" xmlns:wpi="http://schemas.microsoft.com/office/word/2010/wordprocessingInk" xmlns:wne="http://schemas.microsoft.com/office/word/2006/wordml" xmlns:wps="http://schemas.microsoft.com/office/word/2010/wordprocessingShape" mc:Ignorable="w14 w15 w16se wp14">
+<w:endnotes xmlns:wpc="http://schemas.microsoft.com/office/word/2010/wordprocessingCanvas" xmlns:mc="http://schemas.openxmlformats.org/markup-compatibility/2006" xmlns:o="urn:schemas-microsoft-com:office:office" xmlns:r="http://schemas.openxmlformats.org/officeDocument/2006/relationships" xmlns:m="http://schemas.openxmlformats.org/officeDocument/2006/math" xmlns:v="urn:schemas-microsoft-com:vml" xmlns:wp14="http://schemas.microsoft.com/office/word/2010/wordprocessingDrawing" xmlns:wp="http://schemas.openxmlformats.org/drawingml/2006/wordprocessingDrawing" xmlns:w10="urn:schemas-microsoft-com:office:word" xmlns:w="http://schemas.openxmlformats.org/wordprocessingml/2006/main" xmlns:w14="http://schemas.microsoft.com/office/word/2010/wordml" xmlns:w15="http://schemas.microsoft.com/office/word/2012/wordml" xmlns:wpg="http://schemas.microsoft.com/office/word/2010/wordprocessingGroup" xmlns:wpi="http://schemas.microsoft.com/office/word/2010/wordprocessingInk" xmlns:wne="http://schemas.microsoft.com/office/word/2006/wordml" xmlns:wps="http://schemas.microsoft.com/office/word/2010/wordprocessingShape" mc:Ignorable="w14 w15 wp14">
   <w:endnote w:type="separator" w:id="-1">
     <w:p>
       <w:pPr>
@@ -10987,7 +11699,7 @@
 </file>
 
 <file path=word/footnotes.xml><?xml version="1.0" encoding="utf-8"?>
-<w:footnotes xmlns:wpc="http://schemas.microsoft.com/office/word/2010/wordprocessingCanvas" xmlns:cx="http://schemas.microsoft.com/office/drawing/2014/chartex" xmlns:cx1="http://schemas.microsoft.com/office/drawing/2015/9/8/chartex" xmlns:mc="http://schemas.openxmlformats.org/markup-compatibility/2006" xmlns:o="urn:schemas-microsoft-com:office:office" xmlns:r="http://schemas.openxmlformats.org/officeDocument/2006/relationships" xmlns:m="http://schemas.openxmlformats.org/officeDocument/2006/math" xmlns:v="urn:schemas-microsoft-com:vml" xmlns:wp14="http://schemas.microsoft.com/office/word/2010/wordprocessingDrawing" xmlns:wp="http://schemas.openxmlformats.org/drawingml/2006/wordprocessingDrawing" xmlns:w10="urn:schemas-microsoft-com:office:word" xmlns:w="http://schemas.openxmlformats.org/wordprocessingml/2006/main" xmlns:w14="http://schemas.microsoft.com/office/word/2010/wordml" xmlns:w15="http://schemas.microsoft.com/office/word/2012/wordml" xmlns:w16se="http://schemas.microsoft.com/office/word/2015/wordml/symex" xmlns:wpg="http://schemas.microsoft.com/office/word/2010/wordprocessingGroup" xmlns:wpi="http://schemas.microsoft.com/office/word/2010/wordprocessingInk" xmlns:wne="http://schemas.microsoft.com/office/word/2006/wordml" xmlns:wps="http://schemas.microsoft.com/office/word/2010/wordprocessingShape" mc:Ignorable="w14 w15 w16se wp14">
+<w:footnotes xmlns:wpc="http://schemas.microsoft.com/office/word/2010/wordprocessingCanvas" xmlns:mc="http://schemas.openxmlformats.org/markup-compatibility/2006" xmlns:o="urn:schemas-microsoft-com:office:office" xmlns:r="http://schemas.openxmlformats.org/officeDocument/2006/relationships" xmlns:m="http://schemas.openxmlformats.org/officeDocument/2006/math" xmlns:v="urn:schemas-microsoft-com:vml" xmlns:wp14="http://schemas.microsoft.com/office/word/2010/wordprocessingDrawing" xmlns:wp="http://schemas.openxmlformats.org/drawingml/2006/wordprocessingDrawing" xmlns:w10="urn:schemas-microsoft-com:office:word" xmlns:w="http://schemas.openxmlformats.org/wordprocessingml/2006/main" xmlns:w14="http://schemas.microsoft.com/office/word/2010/wordml" xmlns:w15="http://schemas.microsoft.com/office/word/2012/wordml" xmlns:wpg="http://schemas.microsoft.com/office/word/2010/wordprocessingGroup" xmlns:wpi="http://schemas.microsoft.com/office/word/2010/wordprocessingInk" xmlns:wne="http://schemas.microsoft.com/office/word/2006/wordml" xmlns:wps="http://schemas.microsoft.com/office/word/2010/wordprocessingShape" mc:Ignorable="w14 w15 wp14">
   <w:footnote w:type="separator" w:id="-1">
     <w:p>
       <w:pPr>
@@ -11012,7 +11724,7 @@
 </file>
 
 <file path=word/header1.xml><?xml version="1.0" encoding="utf-8"?>
-<w:hdr xmlns:wpc="http://schemas.microsoft.com/office/word/2010/wordprocessingCanvas" xmlns:cx="http://schemas.microsoft.com/office/drawing/2014/chartex" xmlns:cx1="http://schemas.microsoft.com/office/drawing/2015/9/8/chartex" xmlns:mc="http://schemas.openxmlformats.org/markup-compatibility/2006" xmlns:o="urn:schemas-microsoft-com:office:office" xmlns:r="http://schemas.openxmlformats.org/officeDocument/2006/relationships" xmlns:m="http://schemas.openxmlformats.org/officeDocument/2006/math" xmlns:v="urn:schemas-microsoft-com:vml" xmlns:wp14="http://schemas.microsoft.com/office/word/2010/wordprocessingDrawing" xmlns:wp="http://schemas.openxmlformats.org/drawingml/2006/wordprocessingDrawing" xmlns:w10="urn:schemas-microsoft-com:office:word" xmlns:w="http://schemas.openxmlformats.org/wordprocessingml/2006/main" xmlns:w14="http://schemas.microsoft.com/office/word/2010/wordml" xmlns:w15="http://schemas.microsoft.com/office/word/2012/wordml" xmlns:w16se="http://schemas.microsoft.com/office/word/2015/wordml/symex" xmlns:wpg="http://schemas.microsoft.com/office/word/2010/wordprocessingGroup" xmlns:wpi="http://schemas.microsoft.com/office/word/2010/wordprocessingInk" xmlns:wne="http://schemas.microsoft.com/office/word/2006/wordml" xmlns:wps="http://schemas.microsoft.com/office/word/2010/wordprocessingShape" mc:Ignorable="w14 w15 w16se wp14">
+<w:hdr xmlns:wpc="http://schemas.microsoft.com/office/word/2010/wordprocessingCanvas" xmlns:mc="http://schemas.openxmlformats.org/markup-compatibility/2006" xmlns:o="urn:schemas-microsoft-com:office:office" xmlns:r="http://schemas.openxmlformats.org/officeDocument/2006/relationships" xmlns:m="http://schemas.openxmlformats.org/officeDocument/2006/math" xmlns:v="urn:schemas-microsoft-com:vml" xmlns:wp14="http://schemas.microsoft.com/office/word/2010/wordprocessingDrawing" xmlns:wp="http://schemas.openxmlformats.org/drawingml/2006/wordprocessingDrawing" xmlns:w10="urn:schemas-microsoft-com:office:word" xmlns:w="http://schemas.openxmlformats.org/wordprocessingml/2006/main" xmlns:w14="http://schemas.microsoft.com/office/word/2010/wordml" xmlns:w15="http://schemas.microsoft.com/office/word/2012/wordml" xmlns:wpg="http://schemas.microsoft.com/office/word/2010/wordprocessingGroup" xmlns:wpi="http://schemas.microsoft.com/office/word/2010/wordprocessingInk" xmlns:wne="http://schemas.microsoft.com/office/word/2006/wordml" xmlns:wps="http://schemas.microsoft.com/office/word/2010/wordprocessingShape" mc:Ignorable="w14 w15 wp14">
   <w:sdt>
     <w:sdtPr>
       <w:id w:val="756400652"/>
@@ -11065,8 +11777,8 @@
 </file>
 
 <file path=word/numbering.xml><?xml version="1.0" encoding="utf-8"?>
-<w:numbering xmlns:wpc="http://schemas.microsoft.com/office/word/2010/wordprocessingCanvas" xmlns:cx="http://schemas.microsoft.com/office/drawing/2014/chartex" xmlns:cx1="http://schemas.microsoft.com/office/drawing/2015/9/8/chartex" xmlns:mc="http://schemas.openxmlformats.org/markup-compatibility/2006" xmlns:o="urn:schemas-microsoft-com:office:office" xmlns:r="http://schemas.openxmlformats.org/officeDocument/2006/relationships" xmlns:m="http://schemas.openxmlformats.org/officeDocument/2006/math" xmlns:v="urn:schemas-microsoft-com:vml" xmlns:wp14="http://schemas.microsoft.com/office/word/2010/wordprocessingDrawing" xmlns:wp="http://schemas.openxmlformats.org/drawingml/2006/wordprocessingDrawing" xmlns:w10="urn:schemas-microsoft-com:office:word" xmlns:w="http://schemas.openxmlformats.org/wordprocessingml/2006/main" xmlns:w14="http://schemas.microsoft.com/office/word/2010/wordml" xmlns:w15="http://schemas.microsoft.com/office/word/2012/wordml" xmlns:w16se="http://schemas.microsoft.com/office/word/2015/wordml/symex" xmlns:wpg="http://schemas.microsoft.com/office/word/2010/wordprocessingGroup" xmlns:wpi="http://schemas.microsoft.com/office/word/2010/wordprocessingInk" xmlns:wne="http://schemas.microsoft.com/office/word/2006/wordml" xmlns:wps="http://schemas.microsoft.com/office/word/2010/wordprocessingShape" mc:Ignorable="w14 w15 w16se wp14">
-  <w:abstractNum w:abstractNumId="0" w15:restartNumberingAfterBreak="0">
+<w:numbering xmlns:wpc="http://schemas.microsoft.com/office/word/2010/wordprocessingCanvas" xmlns:mc="http://schemas.openxmlformats.org/markup-compatibility/2006" xmlns:o="urn:schemas-microsoft-com:office:office" xmlns:r="http://schemas.openxmlformats.org/officeDocument/2006/relationships" xmlns:m="http://schemas.openxmlformats.org/officeDocument/2006/math" xmlns:v="urn:schemas-microsoft-com:vml" xmlns:wp14="http://schemas.microsoft.com/office/word/2010/wordprocessingDrawing" xmlns:wp="http://schemas.openxmlformats.org/drawingml/2006/wordprocessingDrawing" xmlns:w10="urn:schemas-microsoft-com:office:word" xmlns:w="http://schemas.openxmlformats.org/wordprocessingml/2006/main" xmlns:w14="http://schemas.microsoft.com/office/word/2010/wordml" xmlns:w15="http://schemas.microsoft.com/office/word/2012/wordml" xmlns:wpg="http://schemas.microsoft.com/office/word/2010/wordprocessingGroup" xmlns:wpi="http://schemas.microsoft.com/office/word/2010/wordprocessingInk" xmlns:wne="http://schemas.microsoft.com/office/word/2006/wordml" xmlns:wps="http://schemas.microsoft.com/office/word/2010/wordprocessingShape" mc:Ignorable="w14 w15 wp14">
+  <w:abstractNum w:abstractNumId="0">
     <w:nsid w:val="00183A8F"/>
     <w:multiLevelType w:val="hybridMultilevel"/>
     <w:tmpl w:val="5FC6A29E"/>
@@ -11179,7 +11891,7 @@
       </w:rPr>
     </w:lvl>
   </w:abstractNum>
-  <w:abstractNum w:abstractNumId="1" w15:restartNumberingAfterBreak="0">
+  <w:abstractNum w:abstractNumId="1">
     <w:nsid w:val="04486EB6"/>
     <w:multiLevelType w:val="hybridMultilevel"/>
     <w:tmpl w:val="23DE4DBA"/>
@@ -11292,7 +12004,7 @@
       </w:rPr>
     </w:lvl>
   </w:abstractNum>
-  <w:abstractNum w:abstractNumId="2" w15:restartNumberingAfterBreak="0">
+  <w:abstractNum w:abstractNumId="2">
     <w:nsid w:val="13305CCB"/>
     <w:multiLevelType w:val="hybridMultilevel"/>
     <w:tmpl w:val="63F29EBC"/>
@@ -11405,7 +12117,7 @@
       </w:rPr>
     </w:lvl>
   </w:abstractNum>
-  <w:abstractNum w:abstractNumId="3" w15:restartNumberingAfterBreak="0">
+  <w:abstractNum w:abstractNumId="3">
     <w:nsid w:val="17607080"/>
     <w:multiLevelType w:val="hybridMultilevel"/>
     <w:tmpl w:val="DBA87192"/>
@@ -11518,7 +12230,7 @@
       </w:rPr>
     </w:lvl>
   </w:abstractNum>
-  <w:abstractNum w:abstractNumId="4" w15:restartNumberingAfterBreak="0">
+  <w:abstractNum w:abstractNumId="4">
     <w:nsid w:val="1BBA5372"/>
     <w:multiLevelType w:val="hybridMultilevel"/>
     <w:tmpl w:val="F78433EE"/>
@@ -11631,7 +12343,7 @@
       </w:rPr>
     </w:lvl>
   </w:abstractNum>
-  <w:abstractNum w:abstractNumId="5" w15:restartNumberingAfterBreak="0">
+  <w:abstractNum w:abstractNumId="5">
     <w:nsid w:val="1E933249"/>
     <w:multiLevelType w:val="hybridMultilevel"/>
     <w:tmpl w:val="BE2AFF20"/>
@@ -11744,7 +12456,7 @@
       </w:rPr>
     </w:lvl>
   </w:abstractNum>
-  <w:abstractNum w:abstractNumId="6" w15:restartNumberingAfterBreak="0">
+  <w:abstractNum w:abstractNumId="6">
     <w:nsid w:val="1EDD3947"/>
     <w:multiLevelType w:val="hybridMultilevel"/>
     <w:tmpl w:val="47305940"/>
@@ -11857,7 +12569,7 @@
       </w:rPr>
     </w:lvl>
   </w:abstractNum>
-  <w:abstractNum w:abstractNumId="7" w15:restartNumberingAfterBreak="0">
+  <w:abstractNum w:abstractNumId="7">
     <w:nsid w:val="2759302A"/>
     <w:multiLevelType w:val="hybridMultilevel"/>
     <w:tmpl w:val="FCF854E8"/>
@@ -11970,7 +12682,7 @@
       </w:rPr>
     </w:lvl>
   </w:abstractNum>
-  <w:abstractNum w:abstractNumId="8" w15:restartNumberingAfterBreak="0">
+  <w:abstractNum w:abstractNumId="8">
     <w:nsid w:val="3249451F"/>
     <w:multiLevelType w:val="hybridMultilevel"/>
     <w:tmpl w:val="14C4E192"/>
@@ -12083,7 +12795,7 @@
       </w:rPr>
     </w:lvl>
   </w:abstractNum>
-  <w:abstractNum w:abstractNumId="9" w15:restartNumberingAfterBreak="0">
+  <w:abstractNum w:abstractNumId="9">
     <w:nsid w:val="38141BCD"/>
     <w:multiLevelType w:val="hybridMultilevel"/>
     <w:tmpl w:val="55C0066A"/>
@@ -12196,7 +12908,7 @@
       </w:rPr>
     </w:lvl>
   </w:abstractNum>
-  <w:abstractNum w:abstractNumId="10" w15:restartNumberingAfterBreak="0">
+  <w:abstractNum w:abstractNumId="10">
     <w:nsid w:val="3C8D3E56"/>
     <w:multiLevelType w:val="hybridMultilevel"/>
     <w:tmpl w:val="63201854"/>
@@ -12308,7 +13020,7 @@
       </w:rPr>
     </w:lvl>
   </w:abstractNum>
-  <w:abstractNum w:abstractNumId="11" w15:restartNumberingAfterBreak="0">
+  <w:abstractNum w:abstractNumId="11">
     <w:nsid w:val="3D2B69B4"/>
     <w:multiLevelType w:val="hybridMultilevel"/>
     <w:tmpl w:val="C04255F0"/>
@@ -12421,7 +13133,7 @@
       </w:rPr>
     </w:lvl>
   </w:abstractNum>
-  <w:abstractNum w:abstractNumId="12" w15:restartNumberingAfterBreak="0">
+  <w:abstractNum w:abstractNumId="12">
     <w:nsid w:val="3F845B5C"/>
     <w:multiLevelType w:val="hybridMultilevel"/>
     <w:tmpl w:val="4482B70C"/>
@@ -12533,7 +13245,7 @@
       </w:rPr>
     </w:lvl>
   </w:abstractNum>
-  <w:abstractNum w:abstractNumId="13" w15:restartNumberingAfterBreak="0">
+  <w:abstractNum w:abstractNumId="13">
     <w:nsid w:val="44651E9D"/>
     <w:multiLevelType w:val="hybridMultilevel"/>
     <w:tmpl w:val="C3E26CB6"/>
@@ -12622,7 +13334,7 @@
       </w:pPr>
     </w:lvl>
   </w:abstractNum>
-  <w:abstractNum w:abstractNumId="14" w15:restartNumberingAfterBreak="0">
+  <w:abstractNum w:abstractNumId="14">
     <w:nsid w:val="447A34F1"/>
     <w:multiLevelType w:val="hybridMultilevel"/>
     <w:tmpl w:val="7A86E840"/>
@@ -12735,7 +13447,7 @@
       </w:rPr>
     </w:lvl>
   </w:abstractNum>
-  <w:abstractNum w:abstractNumId="15" w15:restartNumberingAfterBreak="0">
+  <w:abstractNum w:abstractNumId="15">
     <w:nsid w:val="45BF6C6C"/>
     <w:multiLevelType w:val="hybridMultilevel"/>
     <w:tmpl w:val="2160C140"/>
@@ -12848,7 +13560,7 @@
       </w:rPr>
     </w:lvl>
   </w:abstractNum>
-  <w:abstractNum w:abstractNumId="16" w15:restartNumberingAfterBreak="0">
+  <w:abstractNum w:abstractNumId="16">
     <w:nsid w:val="590F5A66"/>
     <w:multiLevelType w:val="hybridMultilevel"/>
     <w:tmpl w:val="628ADEE6"/>
@@ -12961,7 +13673,7 @@
       </w:rPr>
     </w:lvl>
   </w:abstractNum>
-  <w:abstractNum w:abstractNumId="17" w15:restartNumberingAfterBreak="0">
+  <w:abstractNum w:abstractNumId="17">
     <w:nsid w:val="59BE23F7"/>
     <w:multiLevelType w:val="hybridMultilevel"/>
     <w:tmpl w:val="E41EF158"/>
@@ -13074,7 +13786,7 @@
       </w:rPr>
     </w:lvl>
   </w:abstractNum>
-  <w:abstractNum w:abstractNumId="18" w15:restartNumberingAfterBreak="0">
+  <w:abstractNum w:abstractNumId="18">
     <w:nsid w:val="6CAE27C2"/>
     <w:multiLevelType w:val="hybridMultilevel"/>
     <w:tmpl w:val="5BD696DC"/>
@@ -13187,7 +13899,7 @@
       </w:rPr>
     </w:lvl>
   </w:abstractNum>
-  <w:abstractNum w:abstractNumId="19" w15:restartNumberingAfterBreak="0">
+  <w:abstractNum w:abstractNumId="19">
     <w:nsid w:val="73A55E4C"/>
     <w:multiLevelType w:val="hybridMultilevel"/>
     <w:tmpl w:val="BC64CD12"/>
@@ -13300,7 +14012,7 @@
       </w:rPr>
     </w:lvl>
   </w:abstractNum>
-  <w:abstractNum w:abstractNumId="20" w15:restartNumberingAfterBreak="0">
+  <w:abstractNum w:abstractNumId="20">
     <w:nsid w:val="7561540E"/>
     <w:multiLevelType w:val="hybridMultilevel"/>
     <w:tmpl w:val="D5AA6E2C"/>
@@ -13413,7 +14125,7 @@
       </w:rPr>
     </w:lvl>
   </w:abstractNum>
-  <w:abstractNum w:abstractNumId="21" w15:restartNumberingAfterBreak="0">
+  <w:abstractNum w:abstractNumId="21">
     <w:nsid w:val="77D61B8F"/>
     <w:multiLevelType w:val="hybridMultilevel"/>
     <w:tmpl w:val="FB660690"/>
@@ -13526,7 +14238,7 @@
       </w:rPr>
     </w:lvl>
   </w:abstractNum>
-  <w:abstractNum w:abstractNumId="22" w15:restartNumberingAfterBreak="0">
+  <w:abstractNum w:abstractNumId="22">
     <w:nsid w:val="7DB908F5"/>
     <w:multiLevelType w:val="hybridMultilevel"/>
     <w:tmpl w:val="B240D954"/>
@@ -13718,7 +14430,7 @@
 </file>
 
 <file path=word/styles.xml><?xml version="1.0" encoding="utf-8"?>
-<w:styles xmlns:mc="http://schemas.openxmlformats.org/markup-compatibility/2006" xmlns:r="http://schemas.openxmlformats.org/officeDocument/2006/relationships" xmlns:w="http://schemas.openxmlformats.org/wordprocessingml/2006/main" xmlns:w14="http://schemas.microsoft.com/office/word/2010/wordml" xmlns:w15="http://schemas.microsoft.com/office/word/2012/wordml" xmlns:w16se="http://schemas.microsoft.com/office/word/2015/wordml/symex" mc:Ignorable="w14 w15 w16se">
+<w:styles xmlns:mc="http://schemas.openxmlformats.org/markup-compatibility/2006" xmlns:r="http://schemas.openxmlformats.org/officeDocument/2006/relationships" xmlns:w="http://schemas.openxmlformats.org/wordprocessingml/2006/main" xmlns:w14="http://schemas.microsoft.com/office/word/2010/wordml" xmlns:w15="http://schemas.microsoft.com/office/word/2012/wordml" mc:Ignorable="w14 w15">
   <w:docDefaults>
     <w:rPrDefault>
       <w:rPr>
@@ -14866,7 +15578,7 @@
 </file>
 
 <file path=customXml/itemProps1.xml><?xml version="1.0" encoding="utf-8"?>
-<ds:datastoreItem xmlns:ds="http://schemas.openxmlformats.org/officeDocument/2006/customXml" ds:itemID="{62D5E455-8CB0-4716-A916-BAA653041F60}">
+<ds:datastoreItem xmlns:ds="http://schemas.openxmlformats.org/officeDocument/2006/customXml" ds:itemID="{C614C8E9-C1E1-4139-B914-BEF668EDDFAD}">
   <ds:schemaRefs>
     <ds:schemaRef ds:uri="http://schemas.openxmlformats.org/officeDocument/2006/bibliography"/>
   </ds:schemaRefs>

</xml_diff>

<commit_message>
write correction for empty state
</commit_message>
<xml_diff>
--- a/MS3/FinalProject_MS3.docx
+++ b/MS3/FinalProject_MS3.docx
@@ -6999,7 +6999,15 @@
           <w:szCs w:val="24"/>
           <w:lang w:val="en-US"/>
         </w:rPr>
-        <w:t xml:space="preserve">This function inserts the data fields for the current object into the </w:t>
+        <w:t>If the current object is in an error state, this function displays the error message. If the current object is empty, this function does not display anything further and returns. If the current object is not empty, t</w:t>
+      </w:r>
+      <w:r>
+        <w:rPr>
+          <w:rFonts w:cstheme="minorHAnsi"/>
+          <w:szCs w:val="24"/>
+          <w:lang w:val="en-US"/>
+        </w:rPr>
+        <w:t xml:space="preserve">his function inserts the data fields for the current object into the </w:t>
       </w:r>
       <w:proofErr w:type="spellStart"/>
       <w:r>
@@ -7513,6 +7521,16 @@
           <w:szCs w:val="24"/>
           <w:lang w:val="en-US"/>
         </w:rPr>
+        <w:t>. If the name of the object is greater than 74 characters, this function only displays the first 74 characters</w:t>
+      </w:r>
+      <w:bookmarkStart w:id="0" w:name="_GoBack"/>
+      <w:bookmarkEnd w:id="0"/>
+      <w:r>
+        <w:rPr>
+          <w:rFonts w:cstheme="minorHAnsi"/>
+          <w:szCs w:val="24"/>
+          <w:lang w:val="en-US"/>
+        </w:rPr>
         <w:t>:</w:t>
       </w:r>
     </w:p>
@@ -7901,6 +7919,7 @@
           <w:sz w:val="22"/>
           <w:lang w:val="en-US"/>
         </w:rPr>
+        <w:lastRenderedPageBreak/>
         <w:t>std</w:t>
       </w:r>
       <w:proofErr w:type="spellEnd"/>
@@ -8164,16 +8183,7 @@
           <w:szCs w:val="24"/>
           <w:lang w:val="en-US"/>
         </w:rPr>
-        <w:t xml:space="preserve">This function extracts the data fields for the current object </w:t>
-      </w:r>
-      <w:r>
-        <w:rPr>
-          <w:rFonts w:cstheme="minorHAnsi"/>
-          <w:szCs w:val="24"/>
-          <w:lang w:val="en-US"/>
-        </w:rPr>
-        <w:lastRenderedPageBreak/>
-        <w:t>in the following order</w:t>
+        <w:t>This function extracts the data fields for the current object in the following order</w:t>
       </w:r>
       <w:r>
         <w:rPr>
@@ -10092,6 +10102,7 @@
           <w:szCs w:val="24"/>
           <w:highlight w:val="white"/>
         </w:rPr>
+        <w:lastRenderedPageBreak/>
         <w:t xml:space="preserve">This query </w:t>
       </w:r>
       <w:r>
@@ -10235,7 +10246,6 @@
           <w:szCs w:val="24"/>
           <w:lang w:val="en-US"/>
         </w:rPr>
-        <w:lastRenderedPageBreak/>
         <w:t>This</w:t>
       </w:r>
       <w:r>
@@ -11090,15 +11100,7 @@
           <w:color w:val="4599B1"/>
           <w:highlight w:val="white"/>
         </w:rPr>
-        <w:t>Help</w:t>
-      </w:r>
-      <w:r>
-        <w:rPr>
-          <w:b/>
-          <w:color w:val="4599B1"/>
-          <w:highlight w:val="white"/>
-        </w:rPr>
-        <w:t>er functions:</w:t>
+        <w:t>Helper functions:</w:t>
       </w:r>
     </w:p>
     <w:p>
@@ -12029,6 +12031,7 @@
           <w:sz w:val="22"/>
           <w:lang w:val="en-US"/>
         </w:rPr>
+        <w:lastRenderedPageBreak/>
         <w:t>double</w:t>
       </w:r>
       <w:r>
@@ -12144,7 +12147,6 @@
           <w:szCs w:val="24"/>
           <w:lang w:val="en-US"/>
         </w:rPr>
-        <w:lastRenderedPageBreak/>
         <w:t>This</w:t>
       </w:r>
       <w:r>
@@ -12417,12 +12419,14 @@
         </w:rPr>
         <w:t xml:space="preserve">, compile </w:t>
       </w:r>
+      <w:proofErr w:type="gramStart"/>
       <w:r>
         <w:rPr>
           <w:highlight w:val="white"/>
         </w:rPr>
         <w:t>your</w:t>
       </w:r>
+      <w:proofErr w:type="gramEnd"/>
       <w:r>
         <w:rPr>
           <w:highlight w:val="white"/>
@@ -12507,46 +12511,11 @@
       </w:r>
       <w:r>
         <w:rPr>
-          <w:rFonts w:ascii="Consolas" w:hAnsi="Consolas" w:cs="Consolas"/>
-          <w:b/>
-          <w:color w:val="2B91AF"/>
-          <w:sz w:val="22"/>
-        </w:rPr>
-        <w:t>My</w:t>
-      </w:r>
-      <w:r>
-        <w:rPr>
-          <w:rFonts w:ascii="Consolas" w:hAnsi="Consolas" w:cs="Consolas"/>
-          <w:b/>
-          <w:color w:val="2B91AF"/>
-          <w:sz w:val="22"/>
-        </w:rPr>
-        <w:t>Good</w:t>
-      </w:r>
-      <w:r>
-        <w:rPr>
-          <w:rFonts w:ascii="Consolas" w:hAnsi="Consolas" w:cs="Consolas"/>
-          <w:b/>
-          <w:color w:val="2B91AF"/>
-          <w:sz w:val="22"/>
-        </w:rPr>
-        <w:t>.cpp</w:t>
-      </w:r>
-      <w:r>
-        <w:rPr>
-          <w:rFonts w:cstheme="minorHAnsi"/>
-          <w:szCs w:val="24"/>
-          <w:highlight w:val="white"/>
-        </w:rPr>
-        <w:t xml:space="preserve"> </w:t>
-      </w:r>
-      <w:r>
-        <w:rPr>
-          <w:rFonts w:cstheme="minorHAnsi"/>
-          <w:szCs w:val="24"/>
-          <w:highlight w:val="white"/>
-        </w:rPr>
-        <w:t xml:space="preserve">and tester files </w:t>
+          <w:rFonts w:cstheme="minorHAnsi"/>
+          <w:szCs w:val="24"/>
+          <w:highlight w:val="white"/>
+        </w:rPr>
+        <w:t xml:space="preserve">tester files </w:t>
       </w:r>
       <w:r>
         <w:rPr>
@@ -12686,8 +12655,6 @@
           <w:lang w:eastAsia="en-CA"/>
         </w:rPr>
       </w:pPr>
-      <w:bookmarkStart w:id="0" w:name="_GoBack"/>
-      <w:bookmarkEnd w:id="0"/>
       <w:r>
         <w:rPr>
           <w:rFonts w:ascii="Arial" w:eastAsia="Times New Roman" w:hAnsi="Arial" w:cs="Arial"/>
@@ -12838,8 +12805,9 @@
           <w:color w:val="2B91AF"/>
           <w:sz w:val="22"/>
         </w:rPr>
-        <w:t>My</w:t>
-      </w:r>
+        <w:t>Error.h</w:t>
+      </w:r>
+      <w:proofErr w:type="spellEnd"/>
       <w:r>
         <w:rPr>
           <w:rFonts w:ascii="Consolas" w:hAnsi="Consolas" w:cs="Consolas"/>
@@ -12847,63 +12815,6 @@
           <w:color w:val="2B91AF"/>
           <w:sz w:val="22"/>
         </w:rPr>
-        <w:t>Good</w:t>
-      </w:r>
-      <w:r>
-        <w:rPr>
-          <w:rFonts w:ascii="Consolas" w:hAnsi="Consolas" w:cs="Consolas"/>
-          <w:b/>
-          <w:color w:val="2B91AF"/>
-          <w:sz w:val="22"/>
-        </w:rPr>
-        <w:t>.h</w:t>
-      </w:r>
-      <w:proofErr w:type="spellEnd"/>
-      <w:r>
-        <w:rPr>
-          <w:rFonts w:ascii="Consolas" w:hAnsi="Consolas" w:cs="Consolas"/>
-          <w:b/>
-          <w:color w:val="2B91AF"/>
-          <w:sz w:val="22"/>
-        </w:rPr>
-        <w:t>, My</w:t>
-      </w:r>
-      <w:r>
-        <w:rPr>
-          <w:rFonts w:ascii="Consolas" w:hAnsi="Consolas" w:cs="Consolas"/>
-          <w:b/>
-          <w:color w:val="2B91AF"/>
-          <w:sz w:val="22"/>
-        </w:rPr>
-        <w:t>Good</w:t>
-      </w:r>
-      <w:r>
-        <w:rPr>
-          <w:rFonts w:ascii="Consolas" w:hAnsi="Consolas" w:cs="Consolas"/>
-          <w:b/>
-          <w:color w:val="2B91AF"/>
-          <w:sz w:val="22"/>
-        </w:rPr>
-        <w:t xml:space="preserve">.cpp, </w:t>
-      </w:r>
-      <w:proofErr w:type="spellStart"/>
-      <w:r>
-        <w:rPr>
-          <w:rFonts w:ascii="Consolas" w:hAnsi="Consolas" w:cs="Consolas"/>
-          <w:b/>
-          <w:color w:val="2B91AF"/>
-          <w:sz w:val="22"/>
-        </w:rPr>
-        <w:t>Error.h</w:t>
-      </w:r>
-      <w:proofErr w:type="spellEnd"/>
-      <w:r>
-        <w:rPr>
-          <w:rFonts w:ascii="Consolas" w:hAnsi="Consolas" w:cs="Consolas"/>
-          <w:b/>
-          <w:color w:val="2B91AF"/>
-          <w:sz w:val="22"/>
-        </w:rPr>
         <w:t>, Error.cpp</w:t>
       </w:r>
       <w:r>
@@ -12912,7 +12823,23 @@
           <w:color w:val="000000"/>
           <w:szCs w:val="24"/>
         </w:rPr>
-        <w:t xml:space="preserve"> and the tester to your matrix account. Compile and </w:t>
+        <w:t xml:space="preserve"> and the tester </w:t>
+      </w:r>
+      <w:r>
+        <w:rPr>
+          <w:rFonts w:eastAsia="Times New Roman" w:cstheme="minorHAnsi"/>
+          <w:color w:val="000000"/>
+          <w:szCs w:val="24"/>
+        </w:rPr>
+        <w:t xml:space="preserve">files </w:t>
+      </w:r>
+      <w:r>
+        <w:rPr>
+          <w:rFonts w:eastAsia="Times New Roman" w:cstheme="minorHAnsi"/>
+          <w:color w:val="000000"/>
+          <w:szCs w:val="24"/>
+        </w:rPr>
+        <w:t xml:space="preserve">to your matrix account. Compile and </w:t>
       </w:r>
       <w:r>
         <w:rPr>
@@ -13313,7 +13240,7 @@
           <w:rPr>
             <w:noProof/>
           </w:rPr>
-          <w:t>10</w:t>
+          <w:t>9</w:t>
         </w:r>
         <w:r>
           <w:rPr>
@@ -17134,7 +17061,7 @@
 </file>
 
 <file path=customXml/itemProps1.xml><?xml version="1.0" encoding="utf-8"?>
-<ds:datastoreItem xmlns:ds="http://schemas.openxmlformats.org/officeDocument/2006/customXml" ds:itemID="{6A3FCDBA-D1EF-42B5-879B-E69D2839231D}">
+<ds:datastoreItem xmlns:ds="http://schemas.openxmlformats.org/officeDocument/2006/customXml" ds:itemID="{BC098AD7-6A13-4E96-B5F1-F056C7C2B776}">
   <ds:schemaRefs>
     <ds:schemaRef ds:uri="http://schemas.openxmlformats.org/officeDocument/2006/bibliography"/>
   </ds:schemaRefs>

</xml_diff>

<commit_message>
write correction empty state
</commit_message>
<xml_diff>
--- a/MS3/FinalProject_MS3.docx
+++ b/MS3/FinalProject_MS3.docx
@@ -92,6 +92,11 @@
       <w:r>
         <w:t>4</w:t>
       </w:r>
+      <w:r>
+        <w:t>.1</w:t>
+      </w:r>
+      <w:bookmarkStart w:id="0" w:name="_GoBack"/>
+      <w:bookmarkEnd w:id="0"/>
     </w:p>
     <w:p>
       <w:pPr>
@@ -7523,8 +7528,6 @@
         </w:rPr>
         <w:t>. If the name of the object is greater than 74 characters, this function only displays the first 74 characters</w:t>
       </w:r>
-      <w:bookmarkStart w:id="0" w:name="_GoBack"/>
-      <w:bookmarkEnd w:id="0"/>
       <w:r>
         <w:rPr>
           <w:rFonts w:cstheme="minorHAnsi"/>
@@ -13240,7 +13243,7 @@
           <w:rPr>
             <w:noProof/>
           </w:rPr>
-          <w:t>9</w:t>
+          <w:t>1</w:t>
         </w:r>
         <w:r>
           <w:rPr>
@@ -17061,7 +17064,7 @@
 </file>
 
 <file path=customXml/itemProps1.xml><?xml version="1.0" encoding="utf-8"?>
-<ds:datastoreItem xmlns:ds="http://schemas.openxmlformats.org/officeDocument/2006/customXml" ds:itemID="{BC098AD7-6A13-4E96-B5F1-F056C7C2B776}">
+<ds:datastoreItem xmlns:ds="http://schemas.openxmlformats.org/officeDocument/2006/customXml" ds:itemID="{D4F46392-4F5A-49A2-9767-6436BFE5D8D8}">
   <ds:schemaRefs>
     <ds:schemaRef ds:uri="http://schemas.openxmlformats.org/officeDocument/2006/bibliography"/>
   </ds:schemaRefs>

</xml_diff>